<commit_message>
Renamed (on the client side) for consistency and to distinguish between the client and the server classes better. 	-CommandHandler to ClientCommandHandler 	-Command to ClientCommand 	-Answer to ClientAnswer
Updated Milestone 3 Responsibilites for completed
</commit_message>
<xml_diff>
--- a/Milestone 3 Responsibilities.docx
+++ b/Milestone 3 Responsibilities.docx
@@ -1,6 +1,6 @@
 
 <file path=word/document.xml><?xml version="1.0" encoding="utf-8"?>
-<w:document xmlns:wpc="http://schemas.microsoft.com/office/word/2010/wordprocessingCanvas" xmlns:cx="http://schemas.microsoft.com/office/drawing/2014/chartex" xmlns:cx1="http://schemas.microsoft.com/office/drawing/2015/9/8/chartex" xmlns:cx2="http://schemas.microsoft.com/office/drawing/2015/10/21/chartex" xmlns:cx3="http://schemas.microsoft.com/office/drawing/2016/5/9/chartex" xmlns:cx4="http://schemas.microsoft.com/office/drawing/2016/5/10/chartex" xmlns:cx5="http://schemas.microsoft.com/office/drawing/2016/5/11/chartex" xmlns:cx6="http://schemas.microsoft.com/office/drawing/2016/5/12/chartex" xmlns:cx7="http://schemas.microsoft.com/office/drawing/2016/5/13/chartex" xmlns:cx8="http://schemas.microsoft.com/office/drawing/2016/5/14/chartex" xmlns:mc="http://schemas.openxmlformats.org/markup-compatibility/2006" xmlns:o="urn:schemas-microsoft-com:office:office" xmlns:r="http://schemas.openxmlformats.org/officeDocument/2006/relationships" xmlns:m="http://schemas.openxmlformats.org/officeDocument/2006/math" xmlns:v="urn:schemas-microsoft-com:vml" xmlns:wp14="http://schemas.microsoft.com/office/word/2010/wordprocessingDrawing" xmlns:wp="http://schemas.openxmlformats.org/drawingml/2006/wordprocessingDrawing" xmlns:w10="urn:schemas-microsoft-com:office:word" xmlns:w="http://schemas.openxmlformats.org/wordprocessingml/2006/main" xmlns:w14="http://schemas.microsoft.com/office/word/2010/wordml" xmlns:w15="http://schemas.microsoft.com/office/word/2012/wordml" xmlns:w16se="http://schemas.microsoft.com/office/word/2015/wordml/symex" xmlns:wpg="http://schemas.microsoft.com/office/word/2010/wordprocessingGroup" xmlns:wpi="http://schemas.microsoft.com/office/word/2010/wordprocessingInk" xmlns:wne="http://schemas.microsoft.com/office/word/2006/wordml" xmlns:wps="http://schemas.microsoft.com/office/word/2010/wordprocessingShape" mc:Ignorable="w14 w15 w16se wp14">
+<w:document xmlns:wpc="http://schemas.microsoft.com/office/word/2010/wordprocessingCanvas" xmlns:mo="http://schemas.microsoft.com/office/mac/office/2008/main" xmlns:mc="http://schemas.openxmlformats.org/markup-compatibility/2006" xmlns:mv="urn:schemas-microsoft-com:mac:vml" xmlns:o="urn:schemas-microsoft-com:office:office" xmlns:r="http://schemas.openxmlformats.org/officeDocument/2006/relationships" xmlns:m="http://schemas.openxmlformats.org/officeDocument/2006/math" xmlns:v="urn:schemas-microsoft-com:vml" xmlns:wp14="http://schemas.microsoft.com/office/word/2010/wordprocessingDrawing" xmlns:wp="http://schemas.openxmlformats.org/drawingml/2006/wordprocessingDrawing" xmlns:w10="urn:schemas-microsoft-com:office:word" xmlns:w="http://schemas.openxmlformats.org/wordprocessingml/2006/main" xmlns:w14="http://schemas.microsoft.com/office/word/2010/wordml" xmlns:w15="http://schemas.microsoft.com/office/word/2012/wordml" xmlns:wpg="http://schemas.microsoft.com/office/word/2010/wordprocessingGroup" xmlns:wpi="http://schemas.microsoft.com/office/word/2010/wordprocessingInk" xmlns:wne="http://schemas.microsoft.com/office/word/2006/wordml" xmlns:wps="http://schemas.microsoft.com/office/word/2010/wordprocessingShape" mc:Ignorable="w14 w15 wp14">
   <w:body>
     <w:p>
       <w:pPr>
@@ -58,7 +58,7 @@
     </w:p>
     <w:p>
       <w:pPr>
-        <w:pStyle w:val="Listenabsatz"/>
+        <w:pStyle w:val="ListParagraph"/>
         <w:numPr>
           <w:ilvl w:val="0"/>
           <w:numId w:val="4"/>
@@ -107,7 +107,7 @@
     </w:p>
     <w:p>
       <w:pPr>
-        <w:pStyle w:val="Listenabsatz"/>
+        <w:pStyle w:val="ListParagraph"/>
         <w:numPr>
           <w:ilvl w:val="0"/>
           <w:numId w:val="4"/>
@@ -125,17 +125,19 @@
     </w:p>
     <w:p>
       <w:pPr>
-        <w:pStyle w:val="Listenabsatz"/>
+        <w:pStyle w:val="ListParagraph"/>
         <w:numPr>
           <w:ilvl w:val="0"/>
           <w:numId w:val="4"/>
         </w:numPr>
         <w:rPr>
-          <w:lang w:val="en-GB"/>
-        </w:rPr>
-      </w:pPr>
-      <w:r>
-        <w:rPr>
+          <w:strike/>
+          <w:lang w:val="en-GB"/>
+        </w:rPr>
+      </w:pPr>
+      <w:r>
+        <w:rPr>
+          <w:strike/>
           <w:lang w:val="en-GB"/>
         </w:rPr>
         <w:t>Build script produces jar, Javadoc (2) Flavia</w:t>
@@ -143,17 +145,19 @@
     </w:p>
     <w:p>
       <w:pPr>
-        <w:pStyle w:val="Listenabsatz"/>
+        <w:pStyle w:val="ListParagraph"/>
         <w:numPr>
           <w:ilvl w:val="0"/>
           <w:numId w:val="4"/>
         </w:numPr>
         <w:rPr>
-          <w:lang w:val="en-GB"/>
-        </w:rPr>
-      </w:pPr>
-      <w:r>
-        <w:rPr>
+          <w:strike/>
+          <w:lang w:val="en-GB"/>
+        </w:rPr>
+      </w:pPr>
+      <w:r>
+        <w:rPr>
+          <w:strike/>
           <w:lang w:val="en-GB"/>
         </w:rPr>
         <w:t>Command line parameter parsed correctly (1) Flavia</w:t>
@@ -161,31 +165,27 @@
     </w:p>
     <w:p>
       <w:pPr>
-        <w:pStyle w:val="Listenabsatz"/>
+        <w:pStyle w:val="ListParagraph"/>
         <w:numPr>
           <w:ilvl w:val="0"/>
           <w:numId w:val="4"/>
         </w:numPr>
         <w:rPr>
-          <w:lang w:val="en-GB"/>
-        </w:rPr>
-      </w:pPr>
-      <w:r>
-        <w:rPr>
-          <w:lang w:val="en-GB"/>
-        </w:rPr>
-        <w:t>Chat-GUI (3)</w:t>
-      </w:r>
-      <w:r>
-        <w:rPr>
-          <w:lang w:val="en-GB"/>
-        </w:rPr>
-        <w:t>?</w:t>
-      </w:r>
-    </w:p>
-    <w:p>
-      <w:pPr>
-        <w:pStyle w:val="Listenabsatz"/>
+          <w:strike/>
+          <w:lang w:val="en-GB"/>
+        </w:rPr>
+      </w:pPr>
+      <w:r>
+        <w:rPr>
+          <w:strike/>
+          <w:lang w:val="en-GB"/>
+        </w:rPr>
+        <w:t>Chat-GUI (3)?</w:t>
+      </w:r>
+    </w:p>
+    <w:p>
+      <w:pPr>
+        <w:pStyle w:val="ListParagraph"/>
         <w:numPr>
           <w:ilvl w:val="0"/>
           <w:numId w:val="4"/>
@@ -198,22 +198,37 @@
         <w:rPr>
           <w:lang w:val="en-GB"/>
         </w:rPr>
-        <w:t>Game list (open, ongoing, finished) (1) Max</w:t>
-      </w:r>
-    </w:p>
-    <w:p>
-      <w:pPr>
-        <w:pStyle w:val="Listenabsatz"/>
+        <w:t>Game list (</w:t>
+      </w:r>
+      <w:r>
+        <w:rPr>
+          <w:strike/>
+          <w:lang w:val="en-GB"/>
+        </w:rPr>
+        <w:t>open, ongoing,</w:t>
+      </w:r>
+      <w:r>
+        <w:rPr>
+          <w:lang w:val="en-GB"/>
+        </w:rPr>
+        <w:t xml:space="preserve"> finished) (1) Max</w:t>
+      </w:r>
+    </w:p>
+    <w:p>
+      <w:pPr>
+        <w:pStyle w:val="ListParagraph"/>
         <w:numPr>
           <w:ilvl w:val="0"/>
           <w:numId w:val="4"/>
         </w:numPr>
         <w:rPr>
-          <w:lang w:val="en-GB"/>
-        </w:rPr>
-      </w:pPr>
-      <w:r>
-        <w:rPr>
+          <w:strike/>
+          <w:lang w:val="en-GB"/>
+        </w:rPr>
+      </w:pPr>
+      <w:r>
+        <w:rPr>
+          <w:strike/>
           <w:lang w:val="en-GB"/>
         </w:rPr>
         <w:t>Game logic (fundamental mechanics, playable) (4)</w:t>
@@ -221,7 +236,7 @@
     </w:p>
     <w:p>
       <w:pPr>
-        <w:pStyle w:val="Listenabsatz"/>
+        <w:pStyle w:val="ListParagraph"/>
         <w:numPr>
           <w:ilvl w:val="1"/>
           <w:numId w:val="4"/>
@@ -240,61 +255,47 @@
     </w:p>
     <w:p>
       <w:pPr>
-        <w:pStyle w:val="Listenabsatz"/>
+        <w:pStyle w:val="ListParagraph"/>
         <w:numPr>
           <w:ilvl w:val="1"/>
           <w:numId w:val="4"/>
         </w:numPr>
         <w:rPr>
-          <w:lang w:val="en-GB"/>
-        </w:rPr>
-      </w:pPr>
-      <w:r>
-        <w:rPr>
-          <w:lang w:val="en-GB"/>
-        </w:rPr>
-        <w:t>G</w:t>
-      </w:r>
-      <w:r>
-        <w:rPr>
-          <w:lang w:val="en-GB"/>
-        </w:rPr>
-        <w:t>ame start screen</w:t>
-      </w:r>
-      <w:r>
-        <w:rPr>
-          <w:lang w:val="en-GB"/>
-        </w:rPr>
-        <w:t xml:space="preserve"> Julischka</w:t>
-      </w:r>
-    </w:p>
-    <w:p>
-      <w:pPr>
-        <w:pStyle w:val="Listenabsatz"/>
+          <w:strike/>
+          <w:lang w:val="en-GB"/>
+        </w:rPr>
+      </w:pPr>
+      <w:r>
+        <w:rPr>
+          <w:strike/>
+          <w:lang w:val="en-GB"/>
+        </w:rPr>
+        <w:t>Game start screen Julischka</w:t>
+      </w:r>
+    </w:p>
+    <w:p>
+      <w:pPr>
+        <w:pStyle w:val="ListParagraph"/>
         <w:numPr>
           <w:ilvl w:val="0"/>
           <w:numId w:val="4"/>
         </w:numPr>
         <w:rPr>
-          <w:lang w:val="en-GB"/>
-        </w:rPr>
-      </w:pPr>
-      <w:r>
-        <w:rPr>
-          <w:lang w:val="en-GB"/>
-        </w:rPr>
-        <w:t xml:space="preserve">Game state on </w:t>
-      </w:r>
-      <w:r>
-        <w:rPr>
-          <w:lang w:val="en-GB"/>
-        </w:rPr>
-        <w:t>server (2) Max/Julischka</w:t>
-      </w:r>
-    </w:p>
-    <w:p>
-      <w:pPr>
-        <w:pStyle w:val="Listenabsatz"/>
+          <w:strike/>
+          <w:lang w:val="en-GB"/>
+        </w:rPr>
+      </w:pPr>
+      <w:r>
+        <w:rPr>
+          <w:strike/>
+          <w:lang w:val="en-GB"/>
+        </w:rPr>
+        <w:t>Game state on server (2) Max/Julischka</w:t>
+      </w:r>
+    </w:p>
+    <w:p>
+      <w:pPr>
+        <w:pStyle w:val="ListParagraph"/>
         <w:numPr>
           <w:ilvl w:val="0"/>
           <w:numId w:val="4"/>
@@ -312,7 +313,7 @@
     </w:p>
     <w:p>
       <w:pPr>
-        <w:pStyle w:val="Listenabsatz"/>
+        <w:pStyle w:val="ListParagraph"/>
         <w:numPr>
           <w:ilvl w:val="0"/>
           <w:numId w:val="4"/>
@@ -330,17 +331,19 @@
     </w:p>
     <w:p>
       <w:pPr>
-        <w:pStyle w:val="Listenabsatz"/>
+        <w:pStyle w:val="ListParagraph"/>
         <w:numPr>
           <w:ilvl w:val="0"/>
           <w:numId w:val="4"/>
         </w:numPr>
         <w:rPr>
-          <w:lang w:val="en-GB"/>
-        </w:rPr>
-      </w:pPr>
-      <w:r>
-        <w:rPr>
+          <w:strike/>
+          <w:lang w:val="en-GB"/>
+        </w:rPr>
+      </w:pPr>
+      <w:r>
+        <w:rPr>
+          <w:strike/>
           <w:lang w:val="en-GB"/>
         </w:rPr>
         <w:t>Player List (1) Max</w:t>
@@ -348,7 +351,7 @@
     </w:p>
     <w:p>
       <w:pPr>
-        <w:pStyle w:val="Listenabsatz"/>
+        <w:pStyle w:val="ListParagraph"/>
         <w:numPr>
           <w:ilvl w:val="0"/>
           <w:numId w:val="4"/>
@@ -366,7 +369,7 @@
     </w:p>
     <w:p>
       <w:pPr>
-        <w:pStyle w:val="Listenabsatz"/>
+        <w:pStyle w:val="ListParagraph"/>
         <w:numPr>
           <w:ilvl w:val="0"/>
           <w:numId w:val="4"/>
@@ -384,7 +387,7 @@
     </w:p>
     <w:p>
       <w:pPr>
-        <w:pStyle w:val="Listenabsatz"/>
+        <w:pStyle w:val="ListParagraph"/>
         <w:numPr>
           <w:ilvl w:val="0"/>
           <w:numId w:val="4"/>
@@ -420,218 +423,224 @@
     </w:p>
     <w:p>
       <w:pPr>
-        <w:pStyle w:val="Listenabsatz"/>
+        <w:pStyle w:val="ListParagraph"/>
         <w:numPr>
           <w:ilvl w:val="0"/>
           <w:numId w:val="1"/>
         </w:numPr>
         <w:rPr>
-          <w:lang w:val="en-GB"/>
-        </w:rPr>
-      </w:pPr>
-      <w:r>
-        <w:rPr>
+          <w:strike/>
+          <w:lang w:val="en-GB"/>
+        </w:rPr>
+      </w:pPr>
+      <w:r>
+        <w:rPr>
+          <w:strike/>
           <w:lang w:val="en-GB"/>
         </w:rPr>
         <w:t>Whisper chat</w:t>
       </w:r>
       <w:r>
         <w:rPr>
+          <w:strike/>
           <w:lang w:val="en-GB"/>
         </w:rPr>
         <w:t xml:space="preserve"> (1)</w:t>
       </w:r>
       <w:r>
         <w:rPr>
+          <w:strike/>
           <w:lang w:val="en-GB"/>
         </w:rPr>
         <w:t xml:space="preserve"> Patrick</w:t>
       </w:r>
       <w:r>
         <w:rPr>
+          <w:strike/>
           <w:lang w:val="en-GB"/>
         </w:rPr>
         <w:t xml:space="preserve">/Flavia/Max </w:t>
       </w:r>
       <w:r>
         <w:rPr>
+          <w:strike/>
           <w:lang w:val="en-GB"/>
         </w:rPr>
         <w:t>Display/Implement/Protocol</w:t>
       </w:r>
-    </w:p>
-    <w:p>
-      <w:pPr>
-        <w:rPr>
-          <w:lang w:val="en-GB"/>
-        </w:rPr>
-      </w:pPr>
-      <w:r>
-        <w:rPr>
-          <w:lang w:val="en-GB"/>
-        </w:rPr>
-        <w:t>Presentation</w:t>
-      </w:r>
-      <w:r>
-        <w:rPr>
-          <w:lang w:val="en-GB"/>
-        </w:rPr>
-        <w:t>:</w:t>
-      </w:r>
-    </w:p>
-    <w:p>
-      <w:pPr>
-        <w:pStyle w:val="Listenabsatz"/>
-        <w:numPr>
-          <w:ilvl w:val="0"/>
-          <w:numId w:val="3"/>
-        </w:numPr>
-        <w:rPr>
-          <w:lang w:val="en-GB"/>
-        </w:rPr>
-      </w:pPr>
-      <w:r>
-        <w:rPr>
-          <w:lang w:val="en-GB"/>
-        </w:rPr>
-        <w:t>Outline of Game (3)</w:t>
-      </w:r>
-      <w:r>
-        <w:rPr>
-          <w:lang w:val="en-GB"/>
-        </w:rPr>
-        <w:t xml:space="preserve"> Patrick</w:t>
-      </w:r>
-    </w:p>
-    <w:p>
-      <w:pPr>
-        <w:pStyle w:val="Listenabsatz"/>
-        <w:numPr>
-          <w:ilvl w:val="0"/>
-          <w:numId w:val="3"/>
-        </w:numPr>
-        <w:rPr>
-          <w:lang w:val="en-GB"/>
-        </w:rPr>
-      </w:pPr>
-      <w:r>
-        <w:rPr>
-          <w:lang w:val="en-GB"/>
-        </w:rPr>
-        <w:t>Progress report (2) Patrick</w:t>
-      </w:r>
-    </w:p>
-    <w:p>
-      <w:pPr>
-        <w:pStyle w:val="Listenabsatz"/>
-        <w:numPr>
-          <w:ilvl w:val="0"/>
-          <w:numId w:val="3"/>
-        </w:numPr>
-        <w:rPr>
-          <w:lang w:val="en-GB"/>
-        </w:rPr>
-      </w:pPr>
-      <w:r>
-        <w:rPr>
-          <w:lang w:val="en-GB"/>
-        </w:rPr>
-        <w:t>Networking communication overview (2) Max</w:t>
-      </w:r>
-    </w:p>
-    <w:p>
-      <w:pPr>
-        <w:pStyle w:val="Listenabsatz"/>
-        <w:numPr>
-          <w:ilvl w:val="0"/>
-          <w:numId w:val="3"/>
-        </w:numPr>
-        <w:rPr>
-          <w:lang w:val="en-GB"/>
-        </w:rPr>
-      </w:pPr>
-      <w:r>
-        <w:rPr>
-          <w:lang w:val="en-GB"/>
-        </w:rPr>
-        <w:t>Description Quality Assurance measures (3) Julischka</w:t>
-      </w:r>
-    </w:p>
-    <w:p>
-      <w:pPr>
-        <w:pStyle w:val="Listenabsatz"/>
-        <w:numPr>
-          <w:ilvl w:val="0"/>
-          <w:numId w:val="3"/>
-        </w:numPr>
-        <w:rPr>
-          <w:lang w:val="en-GB"/>
-        </w:rPr>
-      </w:pPr>
-      <w:r>
-        <w:rPr>
-          <w:lang w:val="en-GB"/>
-        </w:rPr>
-        <w:t>Rules to code (3) Julischka/Max</w:t>
-      </w:r>
-    </w:p>
-    <w:p>
-      <w:pPr>
-        <w:pStyle w:val="Listenabsatz"/>
-        <w:numPr>
-          <w:ilvl w:val="0"/>
-          <w:numId w:val="3"/>
-        </w:numPr>
-        <w:rPr>
-          <w:lang w:val="en-GB"/>
-        </w:rPr>
-      </w:pPr>
-      <w:r>
-        <w:rPr>
-          <w:lang w:val="en-GB"/>
-        </w:rPr>
-        <w:t>Present a working prototype of the game logic in the presentation (2)</w:t>
-      </w:r>
-      <w:r>
-        <w:rPr>
-          <w:lang w:val="en-GB"/>
-        </w:rPr>
-        <w:t xml:space="preserve"> All</w:t>
-      </w:r>
-    </w:p>
-    <w:p>
-      <w:pPr>
-        <w:pStyle w:val="Listenabsatz"/>
-        <w:rPr>
-          <w:lang w:val="en-GB"/>
-        </w:rPr>
-      </w:pPr>
-      <w:r>
-        <w:rPr>
-          <w:lang w:val="en-GB"/>
-        </w:rPr>
-        <w:t>Present a working prototype of the game logic in the exercise slot by playing the game (3)</w:t>
-      </w:r>
-      <w:r>
-        <w:rPr>
-          <w:lang w:val="en-GB"/>
-        </w:rPr>
-        <w:t xml:space="preserve"> </w:t>
-      </w:r>
-    </w:p>
-    <w:p>
-      <w:pPr>
-        <w:pStyle w:val="Listenabsatz"/>
-        <w:numPr>
-          <w:ilvl w:val="0"/>
-          <w:numId w:val="3"/>
-        </w:numPr>
-        <w:rPr>
-          <w:lang w:val="en-GB"/>
-        </w:rPr>
-      </w:pPr>
       <w:bookmarkStart w:id="0" w:name="_GoBack"/>
       <w:bookmarkEnd w:id="0"/>
+    </w:p>
+    <w:p>
+      <w:pPr>
+        <w:rPr>
+          <w:lang w:val="en-GB"/>
+        </w:rPr>
+      </w:pPr>
+      <w:r>
+        <w:rPr>
+          <w:lang w:val="en-GB"/>
+        </w:rPr>
+        <w:t>Presentation</w:t>
+      </w:r>
+      <w:r>
+        <w:rPr>
+          <w:lang w:val="en-GB"/>
+        </w:rPr>
+        <w:t>:</w:t>
+      </w:r>
+    </w:p>
+    <w:p>
+      <w:pPr>
+        <w:pStyle w:val="ListParagraph"/>
+        <w:numPr>
+          <w:ilvl w:val="0"/>
+          <w:numId w:val="3"/>
+        </w:numPr>
+        <w:rPr>
+          <w:lang w:val="en-GB"/>
+        </w:rPr>
+      </w:pPr>
+      <w:r>
+        <w:rPr>
+          <w:lang w:val="en-GB"/>
+        </w:rPr>
+        <w:t>Outline of Game (3)</w:t>
+      </w:r>
+      <w:r>
+        <w:rPr>
+          <w:lang w:val="en-GB"/>
+        </w:rPr>
+        <w:t xml:space="preserve"> Patrick</w:t>
+      </w:r>
+    </w:p>
+    <w:p>
+      <w:pPr>
+        <w:pStyle w:val="ListParagraph"/>
+        <w:numPr>
+          <w:ilvl w:val="0"/>
+          <w:numId w:val="3"/>
+        </w:numPr>
+        <w:rPr>
+          <w:lang w:val="en-GB"/>
+        </w:rPr>
+      </w:pPr>
+      <w:r>
+        <w:rPr>
+          <w:lang w:val="en-GB"/>
+        </w:rPr>
+        <w:t>Progress report (2) Patrick</w:t>
+      </w:r>
+    </w:p>
+    <w:p>
+      <w:pPr>
+        <w:pStyle w:val="ListParagraph"/>
+        <w:numPr>
+          <w:ilvl w:val="0"/>
+          <w:numId w:val="3"/>
+        </w:numPr>
+        <w:rPr>
+          <w:lang w:val="en-GB"/>
+        </w:rPr>
+      </w:pPr>
+      <w:r>
+        <w:rPr>
+          <w:lang w:val="en-GB"/>
+        </w:rPr>
+        <w:t>Networking communication overview (2) Max</w:t>
+      </w:r>
+    </w:p>
+    <w:p>
+      <w:pPr>
+        <w:pStyle w:val="ListParagraph"/>
+        <w:numPr>
+          <w:ilvl w:val="0"/>
+          <w:numId w:val="3"/>
+        </w:numPr>
+        <w:rPr>
+          <w:lang w:val="en-GB"/>
+        </w:rPr>
+      </w:pPr>
+      <w:r>
+        <w:rPr>
+          <w:lang w:val="en-GB"/>
+        </w:rPr>
+        <w:t>Description Quality Assurance measures (3) Julischka</w:t>
+      </w:r>
+    </w:p>
+    <w:p>
+      <w:pPr>
+        <w:pStyle w:val="ListParagraph"/>
+        <w:numPr>
+          <w:ilvl w:val="0"/>
+          <w:numId w:val="3"/>
+        </w:numPr>
+        <w:rPr>
+          <w:lang w:val="en-GB"/>
+        </w:rPr>
+      </w:pPr>
+      <w:r>
+        <w:rPr>
+          <w:lang w:val="en-GB"/>
+        </w:rPr>
+        <w:t>Rules to code (3) Julischka/Max</w:t>
+      </w:r>
+    </w:p>
+    <w:p>
+      <w:pPr>
+        <w:pStyle w:val="ListParagraph"/>
+        <w:numPr>
+          <w:ilvl w:val="0"/>
+          <w:numId w:val="3"/>
+        </w:numPr>
+        <w:rPr>
+          <w:lang w:val="en-GB"/>
+        </w:rPr>
+      </w:pPr>
+      <w:r>
+        <w:rPr>
+          <w:lang w:val="en-GB"/>
+        </w:rPr>
+        <w:t>Present a working prototype of the game logic in the presentation (2)</w:t>
+      </w:r>
+      <w:r>
+        <w:rPr>
+          <w:lang w:val="en-GB"/>
+        </w:rPr>
+        <w:t xml:space="preserve"> All</w:t>
+      </w:r>
+    </w:p>
+    <w:p>
+      <w:pPr>
+        <w:pStyle w:val="ListParagraph"/>
+        <w:rPr>
+          <w:lang w:val="en-GB"/>
+        </w:rPr>
+      </w:pPr>
+      <w:r>
+        <w:rPr>
+          <w:lang w:val="en-GB"/>
+        </w:rPr>
+        <w:t>Present a working prototype of the game logic in the exercise slot by playing the game (3)</w:t>
+      </w:r>
+      <w:r>
+        <w:rPr>
+          <w:lang w:val="en-GB"/>
+        </w:rPr>
+        <w:t xml:space="preserve"> </w:t>
+      </w:r>
+    </w:p>
+    <w:p>
+      <w:pPr>
+        <w:pStyle w:val="ListParagraph"/>
+        <w:numPr>
+          <w:ilvl w:val="0"/>
+          <w:numId w:val="3"/>
+        </w:numPr>
+        <w:rPr>
+          <w:lang w:val="en-GB"/>
+        </w:rPr>
+      </w:pPr>
       <w:r>
         <w:rPr>
           <w:lang w:val="en-GB"/>
@@ -674,8 +683,8 @@
 </file>
 
 <file path=word/numbering.xml><?xml version="1.0" encoding="utf-8"?>
-<w:numbering xmlns:wpc="http://schemas.microsoft.com/office/word/2010/wordprocessingCanvas" xmlns:cx="http://schemas.microsoft.com/office/drawing/2014/chartex" xmlns:cx1="http://schemas.microsoft.com/office/drawing/2015/9/8/chartex" xmlns:cx2="http://schemas.microsoft.com/office/drawing/2015/10/21/chartex" xmlns:cx3="http://schemas.microsoft.com/office/drawing/2016/5/9/chartex" xmlns:cx4="http://schemas.microsoft.com/office/drawing/2016/5/10/chartex" xmlns:cx5="http://schemas.microsoft.com/office/drawing/2016/5/11/chartex" xmlns:cx6="http://schemas.microsoft.com/office/drawing/2016/5/12/chartex" xmlns:cx7="http://schemas.microsoft.com/office/drawing/2016/5/13/chartex" xmlns:cx8="http://schemas.microsoft.com/office/drawing/2016/5/14/chartex" xmlns:mc="http://schemas.openxmlformats.org/markup-compatibility/2006" xmlns:o="urn:schemas-microsoft-com:office:office" xmlns:r="http://schemas.openxmlformats.org/officeDocument/2006/relationships" xmlns:m="http://schemas.openxmlformats.org/officeDocument/2006/math" xmlns:v="urn:schemas-microsoft-com:vml" xmlns:wp14="http://schemas.microsoft.com/office/word/2010/wordprocessingDrawing" xmlns:wp="http://schemas.openxmlformats.org/drawingml/2006/wordprocessingDrawing" xmlns:w10="urn:schemas-microsoft-com:office:word" xmlns:w="http://schemas.openxmlformats.org/wordprocessingml/2006/main" xmlns:w14="http://schemas.microsoft.com/office/word/2010/wordml" xmlns:w15="http://schemas.microsoft.com/office/word/2012/wordml" xmlns:w16se="http://schemas.microsoft.com/office/word/2015/wordml/symex" xmlns:wpg="http://schemas.microsoft.com/office/word/2010/wordprocessingGroup" xmlns:wpi="http://schemas.microsoft.com/office/word/2010/wordprocessingInk" xmlns:wne="http://schemas.microsoft.com/office/word/2006/wordml" xmlns:wps="http://schemas.microsoft.com/office/word/2010/wordprocessingShape" mc:Ignorable="w14 w15 w16se wp14">
-  <w:abstractNum w:abstractNumId="0" w15:restartNumberingAfterBreak="0">
+<w:numbering xmlns:wpc="http://schemas.microsoft.com/office/word/2010/wordprocessingCanvas" xmlns:mo="http://schemas.microsoft.com/office/mac/office/2008/main" xmlns:mc="http://schemas.openxmlformats.org/markup-compatibility/2006" xmlns:mv="urn:schemas-microsoft-com:mac:vml" xmlns:o="urn:schemas-microsoft-com:office:office" xmlns:r="http://schemas.openxmlformats.org/officeDocument/2006/relationships" xmlns:m="http://schemas.openxmlformats.org/officeDocument/2006/math" xmlns:v="urn:schemas-microsoft-com:vml" xmlns:wp14="http://schemas.microsoft.com/office/word/2010/wordprocessingDrawing" xmlns:wp="http://schemas.openxmlformats.org/drawingml/2006/wordprocessingDrawing" xmlns:w10="urn:schemas-microsoft-com:office:word" xmlns:w="http://schemas.openxmlformats.org/wordprocessingml/2006/main" xmlns:w14="http://schemas.microsoft.com/office/word/2010/wordml" xmlns:w15="http://schemas.microsoft.com/office/word/2012/wordml" xmlns:wpg="http://schemas.microsoft.com/office/word/2010/wordprocessingGroup" xmlns:wpi="http://schemas.microsoft.com/office/word/2010/wordprocessingInk" xmlns:wne="http://schemas.microsoft.com/office/word/2006/wordml" xmlns:wps="http://schemas.microsoft.com/office/word/2010/wordprocessingShape" mc:Ignorable="w14 w15 wp14">
+  <w:abstractNum w:abstractNumId="0">
     <w:nsid w:val="0F736245"/>
     <w:multiLevelType w:val="hybridMultilevel"/>
     <w:tmpl w:val="0F8E2358"/>
@@ -788,7 +797,7 @@
       </w:rPr>
     </w:lvl>
   </w:abstractNum>
-  <w:abstractNum w:abstractNumId="1" w15:restartNumberingAfterBreak="0">
+  <w:abstractNum w:abstractNumId="1">
     <w:nsid w:val="20970183"/>
     <w:multiLevelType w:val="hybridMultilevel"/>
     <w:tmpl w:val="6CA2F59C"/>
@@ -901,7 +910,7 @@
       </w:rPr>
     </w:lvl>
   </w:abstractNum>
-  <w:abstractNum w:abstractNumId="2" w15:restartNumberingAfterBreak="0">
+  <w:abstractNum w:abstractNumId="2">
     <w:nsid w:val="232925D0"/>
     <w:multiLevelType w:val="hybridMultilevel"/>
     <w:tmpl w:val="999C8558"/>
@@ -1014,7 +1023,7 @@
       </w:rPr>
     </w:lvl>
   </w:abstractNum>
-  <w:abstractNum w:abstractNumId="3" w15:restartNumberingAfterBreak="0">
+  <w:abstractNum w:abstractNumId="3">
     <w:nsid w:val="731D709D"/>
     <w:multiLevelType w:val="hybridMultilevel"/>
     <w:tmpl w:val="27A2F7BA"/>
@@ -1143,7 +1152,7 @@
 </file>
 
 <file path=word/styles.xml><?xml version="1.0" encoding="utf-8"?>
-<w:styles xmlns:mc="http://schemas.openxmlformats.org/markup-compatibility/2006" xmlns:r="http://schemas.openxmlformats.org/officeDocument/2006/relationships" xmlns:w="http://schemas.openxmlformats.org/wordprocessingml/2006/main" xmlns:w14="http://schemas.microsoft.com/office/word/2010/wordml" xmlns:w15="http://schemas.microsoft.com/office/word/2012/wordml" xmlns:w16se="http://schemas.microsoft.com/office/word/2015/wordml/symex" mc:Ignorable="w14 w15 w16se">
+<w:styles xmlns:mc="http://schemas.openxmlformats.org/markup-compatibility/2006" xmlns:r="http://schemas.openxmlformats.org/officeDocument/2006/relationships" xmlns:w="http://schemas.openxmlformats.org/wordprocessingml/2006/main" xmlns:w14="http://schemas.microsoft.com/office/word/2010/wordml" xmlns:w15="http://schemas.microsoft.com/office/word/2012/wordml" mc:Ignorable="w14 w15">
   <w:docDefaults>
     <w:rPrDefault>
       <w:rPr>
@@ -1159,7 +1168,7 @@
       </w:pPr>
     </w:pPrDefault>
   </w:docDefaults>
-  <w:latentStyles w:defLockedState="0" w:defUIPriority="99" w:defSemiHidden="0" w:defUnhideWhenUsed="0" w:defQFormat="0" w:count="374">
+  <w:latentStyles w:defLockedState="0" w:defUIPriority="99" w:defSemiHidden="0" w:defUnhideWhenUsed="0" w:defQFormat="0" w:count="382">
     <w:lsdException w:name="Normal" w:uiPriority="0" w:qFormat="1"/>
     <w:lsdException w:name="heading 1" w:uiPriority="9" w:qFormat="1"/>
     <w:lsdException w:name="heading 2" w:semiHidden="1" w:uiPriority="9" w:unhideWhenUsed="1" w:qFormat="1"/>
@@ -1533,19 +1542,18 @@
     <w:lsdException w:name="List Table 7 Colorful Accent 6" w:uiPriority="52"/>
     <w:lsdException w:name="Mention" w:semiHidden="1" w:unhideWhenUsed="1"/>
     <w:lsdException w:name="Smart Hyperlink" w:semiHidden="1" w:unhideWhenUsed="1"/>
-    <w:lsdException w:name="Hashtag" w:semiHidden="1" w:unhideWhenUsed="1"/>
   </w:latentStyles>
-  <w:style w:type="paragraph" w:default="1" w:styleId="Standard">
+  <w:style w:type="paragraph" w:default="1" w:styleId="Normal">
     <w:name w:val="Normal"/>
     <w:qFormat/>
   </w:style>
-  <w:style w:type="character" w:default="1" w:styleId="Absatz-Standardschriftart">
+  <w:style w:type="character" w:default="1" w:styleId="DefaultParagraphFont">
     <w:name w:val="Default Paragraph Font"/>
     <w:uiPriority w:val="1"/>
     <w:semiHidden/>
     <w:unhideWhenUsed/>
   </w:style>
-  <w:style w:type="table" w:default="1" w:styleId="NormaleTabelle">
+  <w:style w:type="table" w:default="1" w:styleId="TableNormal">
     <w:name w:val="Normal Table"/>
     <w:uiPriority w:val="99"/>
     <w:semiHidden/>
@@ -1560,15 +1568,15 @@
       </w:tblCellMar>
     </w:tblPr>
   </w:style>
-  <w:style w:type="numbering" w:default="1" w:styleId="KeineListe">
+  <w:style w:type="numbering" w:default="1" w:styleId="NoList">
     <w:name w:val="No List"/>
     <w:uiPriority w:val="99"/>
     <w:semiHidden/>
     <w:unhideWhenUsed/>
   </w:style>
-  <w:style w:type="paragraph" w:styleId="Listenabsatz">
+  <w:style w:type="paragraph" w:styleId="ListParagraph">
     <w:name w:val="List Paragraph"/>
-    <w:basedOn w:val="Standard"/>
+    <w:basedOn w:val="Normal"/>
     <w:uiPriority w:val="34"/>
     <w:qFormat/>
     <w:rsid w:val="009A2894"/>

</xml_diff>